<commit_message>
update SDD and changelog file
</commit_message>
<xml_diff>
--- a/Changelog.docx
+++ b/Changelog.docx
@@ -24,6 +24,499 @@
           <w:sz w:val="28"/>
           <w:szCs w:val="28"/>
         </w:rPr>
+        <w:t xml:space="preserve">:40 PM, </w:t>
+      </w:r>
+      <w:r>
+        <w:rPr>
+          <w:rFonts w:ascii="Arial" w:hAnsi="Arial" w:cs="Arial"/>
+          <w:sz w:val="28"/>
+          <w:szCs w:val="28"/>
+        </w:rPr>
+        <w:t>6</w:t>
+      </w:r>
+      <w:r>
+        <w:rPr>
+          <w:rFonts w:ascii="Arial" w:hAnsi="Arial" w:cs="Arial"/>
+          <w:sz w:val="28"/>
+          <w:szCs w:val="28"/>
+        </w:rPr>
+        <w:t xml:space="preserve"> </w:t>
+      </w:r>
+      <w:r>
+        <w:rPr>
+          <w:rFonts w:ascii="Arial" w:hAnsi="Arial" w:cs="Arial"/>
+          <w:sz w:val="28"/>
+          <w:szCs w:val="28"/>
+        </w:rPr>
+        <w:t>July</w:t>
+      </w:r>
+      <w:r>
+        <w:rPr>
+          <w:rFonts w:ascii="Arial" w:hAnsi="Arial" w:cs="Arial"/>
+          <w:sz w:val="28"/>
+          <w:szCs w:val="28"/>
+        </w:rPr>
+        <w:t xml:space="preserve"> 2023</w:t>
+      </w:r>
+    </w:p>
+    <w:p>
+      <w:pPr>
+        <w:rPr>
+          <w:rFonts w:ascii="Arial" w:hAnsi="Arial" w:cs="Arial"/>
+          <w:sz w:val="28"/>
+          <w:szCs w:val="28"/>
+        </w:rPr>
+      </w:pPr>
+      <w:r>
+        <w:rPr>
+          <w:rFonts w:ascii="Arial" w:hAnsi="Arial" w:cs="Arial"/>
+          <w:sz w:val="28"/>
+          <w:szCs w:val="28"/>
+        </w:rPr>
+        <w:t>-Implemented features for organization</w:t>
+      </w:r>
+    </w:p>
+    <w:p>
+      <w:pPr>
+        <w:rPr>
+          <w:rFonts w:ascii="Arial" w:hAnsi="Arial" w:cs="Arial"/>
+          <w:sz w:val="28"/>
+          <w:szCs w:val="28"/>
+        </w:rPr>
+      </w:pPr>
+      <w:r>
+        <w:rPr>
+          <w:rFonts w:ascii="Arial" w:hAnsi="Arial" w:cs="Arial"/>
+          <w:sz w:val="28"/>
+          <w:szCs w:val="28"/>
+        </w:rPr>
+        <w:t xml:space="preserve">   Updated </w:t>
+      </w:r>
+      <w:proofErr w:type="spellStart"/>
+      <w:r>
+        <w:rPr>
+          <w:rFonts w:ascii="Arial" w:hAnsi="Arial" w:cs="Arial"/>
+          <w:sz w:val="28"/>
+          <w:szCs w:val="28"/>
+        </w:rPr>
+        <w:t>sdd</w:t>
+      </w:r>
+      <w:proofErr w:type="spellEnd"/>
+      <w:r>
+        <w:rPr>
+          <w:rFonts w:ascii="Arial" w:hAnsi="Arial" w:cs="Arial"/>
+          <w:sz w:val="28"/>
+          <w:szCs w:val="28"/>
+        </w:rPr>
+        <w:t xml:space="preserve"> file</w:t>
+      </w:r>
+    </w:p>
+    <w:p>
+      <w:pPr>
+        <w:rPr>
+          <w:rFonts w:ascii="Arial" w:hAnsi="Arial" w:cs="Arial"/>
+          <w:sz w:val="28"/>
+          <w:szCs w:val="28"/>
+        </w:rPr>
+      </w:pPr>
+      <w:r>
+        <w:rPr>
+          <w:rFonts w:ascii="Arial" w:hAnsi="Arial" w:cs="Arial"/>
+          <w:sz w:val="28"/>
+          <w:szCs w:val="28"/>
+        </w:rPr>
+        <w:t xml:space="preserve">   Updated project to implement organization features</w:t>
+      </w:r>
+    </w:p>
+    <w:p>
+      <w:pPr>
+        <w:ind w:left="630" w:firstLine="270"/>
+        <w:rPr>
+          <w:rFonts w:ascii="Arial" w:hAnsi="Arial" w:cs="Arial"/>
+          <w:sz w:val="28"/>
+          <w:szCs w:val="28"/>
+        </w:rPr>
+      </w:pPr>
+      <w:r>
+        <w:rPr>
+          <w:rFonts w:ascii="Arial" w:hAnsi="Arial" w:cs="Arial"/>
+          <w:sz w:val="28"/>
+          <w:szCs w:val="28"/>
+        </w:rPr>
+        <w:t>When users register to system, they have to select company. If it    doesn’t exist company that users belonged to, they can create company</w:t>
+      </w:r>
+    </w:p>
+    <w:p>
+      <w:pPr>
+        <w:ind w:left="630" w:firstLine="270"/>
+        <w:rPr>
+          <w:rFonts w:ascii="Arial" w:hAnsi="Arial" w:cs="Arial"/>
+          <w:sz w:val="28"/>
+          <w:szCs w:val="28"/>
+        </w:rPr>
+      </w:pPr>
+      <w:r>
+        <w:rPr>
+          <w:noProof/>
+        </w:rPr>
+        <w:drawing>
+          <wp:inline distT="0" distB="0" distL="0" distR="0" wp14:anchorId="75249C74" wp14:editId="18931491">
+            <wp:extent cx="5943600" cy="3059430"/>
+            <wp:effectExtent l="0" t="0" r="0" b="7620"/>
+            <wp:docPr id="1955012763" name="Picture 1"/>
+            <wp:cNvGraphicFramePr>
+              <a:graphicFrameLocks xmlns:a="http://schemas.openxmlformats.org/drawingml/2006/main" noChangeAspect="1"/>
+            </wp:cNvGraphicFramePr>
+            <a:graphic xmlns:a="http://schemas.openxmlformats.org/drawingml/2006/main">
+              <a:graphicData uri="http://schemas.openxmlformats.org/drawingml/2006/picture">
+                <pic:pic xmlns:pic="http://schemas.openxmlformats.org/drawingml/2006/picture">
+                  <pic:nvPicPr>
+                    <pic:cNvPr id="1955012763" name=""/>
+                    <pic:cNvPicPr/>
+                  </pic:nvPicPr>
+                  <pic:blipFill>
+                    <a:blip r:embed="rId5"/>
+                    <a:stretch>
+                      <a:fillRect/>
+                    </a:stretch>
+                  </pic:blipFill>
+                  <pic:spPr>
+                    <a:xfrm>
+                      <a:off x="0" y="0"/>
+                      <a:ext cx="5943600" cy="3059430"/>
+                    </a:xfrm>
+                    <a:prstGeom prst="rect">
+                      <a:avLst/>
+                    </a:prstGeom>
+                  </pic:spPr>
+                </pic:pic>
+              </a:graphicData>
+            </a:graphic>
+          </wp:inline>
+        </w:drawing>
+      </w:r>
+    </w:p>
+    <w:p>
+      <w:pPr>
+        <w:ind w:left="630" w:firstLine="270"/>
+        <w:rPr>
+          <w:rFonts w:ascii="Arial" w:hAnsi="Arial" w:cs="Arial"/>
+          <w:sz w:val="28"/>
+          <w:szCs w:val="28"/>
+        </w:rPr>
+      </w:pPr>
+      <w:r>
+        <w:rPr>
+          <w:noProof/>
+        </w:rPr>
+        <w:lastRenderedPageBreak/>
+        <w:drawing>
+          <wp:inline distT="0" distB="0" distL="0" distR="0" wp14:anchorId="5D88AD0E" wp14:editId="5F63DCA2">
+            <wp:extent cx="5848350" cy="3562350"/>
+            <wp:effectExtent l="0" t="0" r="0" b="0"/>
+            <wp:docPr id="1632796559" name="Picture 1"/>
+            <wp:cNvGraphicFramePr>
+              <a:graphicFrameLocks xmlns:a="http://schemas.openxmlformats.org/drawingml/2006/main" noChangeAspect="1"/>
+            </wp:cNvGraphicFramePr>
+            <a:graphic xmlns:a="http://schemas.openxmlformats.org/drawingml/2006/main">
+              <a:graphicData uri="http://schemas.openxmlformats.org/drawingml/2006/picture">
+                <pic:pic xmlns:pic="http://schemas.openxmlformats.org/drawingml/2006/picture">
+                  <pic:nvPicPr>
+                    <pic:cNvPr id="1632796559" name=""/>
+                    <pic:cNvPicPr/>
+                  </pic:nvPicPr>
+                  <pic:blipFill>
+                    <a:blip r:embed="rId6"/>
+                    <a:stretch>
+                      <a:fillRect/>
+                    </a:stretch>
+                  </pic:blipFill>
+                  <pic:spPr>
+                    <a:xfrm>
+                      <a:off x="0" y="0"/>
+                      <a:ext cx="5848350" cy="3562350"/>
+                    </a:xfrm>
+                    <a:prstGeom prst="rect">
+                      <a:avLst/>
+                    </a:prstGeom>
+                  </pic:spPr>
+                </pic:pic>
+              </a:graphicData>
+            </a:graphic>
+          </wp:inline>
+        </w:drawing>
+      </w:r>
+    </w:p>
+    <w:p>
+      <w:pPr>
+        <w:ind w:left="630" w:firstLine="270"/>
+        <w:rPr>
+          <w:rFonts w:ascii="Arial" w:hAnsi="Arial" w:cs="Arial"/>
+          <w:sz w:val="28"/>
+          <w:szCs w:val="28"/>
+        </w:rPr>
+      </w:pPr>
+    </w:p>
+    <w:p>
+      <w:pPr>
+        <w:rPr>
+          <w:rFonts w:ascii="Arial" w:hAnsi="Arial" w:cs="Arial"/>
+          <w:sz w:val="28"/>
+          <w:szCs w:val="28"/>
+        </w:rPr>
+      </w:pPr>
+      <w:r>
+        <w:rPr>
+          <w:rFonts w:ascii="Arial" w:hAnsi="Arial" w:cs="Arial"/>
+          <w:sz w:val="28"/>
+          <w:szCs w:val="28"/>
+        </w:rPr>
+        <w:t xml:space="preserve"> </w:t>
+      </w:r>
+      <w:r>
+        <w:rPr>
+          <w:rFonts w:ascii="Arial" w:hAnsi="Arial" w:cs="Arial"/>
+          <w:sz w:val="28"/>
+          <w:szCs w:val="28"/>
+        </w:rPr>
+        <w:tab/>
+        <w:t xml:space="preserve">After they </w:t>
+      </w:r>
+      <w:proofErr w:type="spellStart"/>
+      <w:r>
+        <w:rPr>
+          <w:rFonts w:ascii="Arial" w:hAnsi="Arial" w:cs="Arial"/>
+          <w:sz w:val="28"/>
+          <w:szCs w:val="28"/>
+        </w:rPr>
+        <w:t>logined</w:t>
+      </w:r>
+      <w:proofErr w:type="spellEnd"/>
+      <w:r>
+        <w:rPr>
+          <w:rFonts w:ascii="Arial" w:hAnsi="Arial" w:cs="Arial"/>
+          <w:sz w:val="28"/>
+          <w:szCs w:val="28"/>
+        </w:rPr>
+        <w:t>, they can do crud actions by the their role.</w:t>
+      </w:r>
+    </w:p>
+    <w:p>
+      <w:pPr>
+        <w:ind w:left="720"/>
+        <w:rPr>
+          <w:rFonts w:ascii="Arial" w:hAnsi="Arial" w:cs="Arial"/>
+          <w:sz w:val="28"/>
+          <w:szCs w:val="28"/>
+        </w:rPr>
+      </w:pPr>
+      <w:r>
+        <w:rPr>
+          <w:rFonts w:ascii="Arial" w:hAnsi="Arial" w:cs="Arial"/>
+          <w:sz w:val="28"/>
+          <w:szCs w:val="28"/>
+        </w:rPr>
+        <w:t xml:space="preserve">  In case of admins, they can add and delete customers of other company, and view, update and delete employee of their company.</w:t>
+      </w:r>
+    </w:p>
+    <w:p>
+      <w:pPr>
+        <w:ind w:left="720"/>
+        <w:rPr>
+          <w:rFonts w:ascii="Arial" w:hAnsi="Arial" w:cs="Arial"/>
+          <w:sz w:val="28"/>
+          <w:szCs w:val="28"/>
+        </w:rPr>
+      </w:pPr>
+      <w:r>
+        <w:rPr>
+          <w:rFonts w:ascii="Arial" w:hAnsi="Arial" w:cs="Arial"/>
+          <w:sz w:val="28"/>
+          <w:szCs w:val="28"/>
+        </w:rPr>
+        <w:t xml:space="preserve">  In case of managers, they can only view customers of other company, and view, update employees of their company.</w:t>
+      </w:r>
+    </w:p>
+    <w:p>
+      <w:pPr>
+        <w:ind w:left="720"/>
+        <w:rPr>
+          <w:rFonts w:ascii="Arial" w:hAnsi="Arial" w:cs="Arial"/>
+          <w:sz w:val="28"/>
+          <w:szCs w:val="28"/>
+        </w:rPr>
+      </w:pPr>
+      <w:r>
+        <w:rPr>
+          <w:rFonts w:ascii="Arial" w:hAnsi="Arial" w:cs="Arial"/>
+          <w:sz w:val="28"/>
+          <w:szCs w:val="28"/>
+        </w:rPr>
+        <w:t xml:space="preserve">  Normal can only view data of his company.</w:t>
+      </w:r>
+    </w:p>
+    <w:p>
+      <w:pPr>
+        <w:ind w:left="720"/>
+        <w:rPr>
+          <w:rFonts w:ascii="Arial" w:hAnsi="Arial" w:cs="Arial"/>
+          <w:sz w:val="28"/>
+          <w:szCs w:val="28"/>
+        </w:rPr>
+      </w:pPr>
+    </w:p>
+    <w:p>
+      <w:pPr>
+        <w:ind w:left="720"/>
+        <w:rPr>
+          <w:rFonts w:ascii="Arial" w:hAnsi="Arial" w:cs="Arial"/>
+          <w:sz w:val="28"/>
+          <w:szCs w:val="28"/>
+        </w:rPr>
+      </w:pPr>
+      <w:r>
+        <w:rPr>
+          <w:rFonts w:ascii="Arial" w:hAnsi="Arial" w:cs="Arial"/>
+          <w:sz w:val="28"/>
+          <w:szCs w:val="28"/>
+        </w:rPr>
+        <w:t>customer page.</w:t>
+      </w:r>
+    </w:p>
+    <w:p>
+      <w:pPr>
+        <w:rPr>
+          <w:rFonts w:ascii="Arial" w:hAnsi="Arial" w:cs="Arial"/>
+          <w:sz w:val="28"/>
+          <w:szCs w:val="28"/>
+        </w:rPr>
+      </w:pPr>
+      <w:r>
+        <w:rPr>
+          <w:rFonts w:ascii="Arial" w:hAnsi="Arial" w:cs="Arial"/>
+          <w:sz w:val="28"/>
+          <w:szCs w:val="28"/>
+        </w:rPr>
+        <w:t>-</w:t>
+      </w:r>
+      <w:r>
+        <w:rPr>
+          <w:rFonts w:ascii="Arial" w:hAnsi="Arial" w:cs="Arial"/>
+          <w:sz w:val="28"/>
+          <w:szCs w:val="28"/>
+        </w:rPr>
+        <w:t>C</w:t>
+      </w:r>
+      <w:r>
+        <w:rPr>
+          <w:rFonts w:ascii="Arial" w:hAnsi="Arial" w:cs="Arial"/>
+          <w:sz w:val="28"/>
+          <w:szCs w:val="28"/>
+        </w:rPr>
+        <w:t>ontainerization using docker.</w:t>
+      </w:r>
+    </w:p>
+    <w:p>
+      <w:pPr>
+        <w:ind w:left="-360"/>
+        <w:rPr>
+          <w:rFonts w:ascii="Arial" w:hAnsi="Arial" w:cs="Arial"/>
+          <w:sz w:val="28"/>
+          <w:szCs w:val="28"/>
+        </w:rPr>
+      </w:pPr>
+      <w:r>
+        <w:rPr>
+          <w:noProof/>
+        </w:rPr>
+        <w:lastRenderedPageBreak/>
+        <w:drawing>
+          <wp:inline distT="0" distB="0" distL="0" distR="0" wp14:anchorId="151417EF" wp14:editId="3EE6E093">
+            <wp:extent cx="6448567" cy="2073049"/>
+            <wp:effectExtent l="0" t="0" r="0" b="3810"/>
+            <wp:docPr id="151730906" name="Picture 1"/>
+            <wp:cNvGraphicFramePr>
+              <a:graphicFrameLocks xmlns:a="http://schemas.openxmlformats.org/drawingml/2006/main" noChangeAspect="1"/>
+            </wp:cNvGraphicFramePr>
+            <a:graphic xmlns:a="http://schemas.openxmlformats.org/drawingml/2006/main">
+              <a:graphicData uri="http://schemas.openxmlformats.org/drawingml/2006/picture">
+                <pic:pic xmlns:pic="http://schemas.openxmlformats.org/drawingml/2006/picture">
+                  <pic:nvPicPr>
+                    <pic:cNvPr id="151730906" name=""/>
+                    <pic:cNvPicPr/>
+                  </pic:nvPicPr>
+                  <pic:blipFill>
+                    <a:blip r:embed="rId7"/>
+                    <a:stretch>
+                      <a:fillRect/>
+                    </a:stretch>
+                  </pic:blipFill>
+                  <pic:spPr>
+                    <a:xfrm>
+                      <a:off x="0" y="0"/>
+                      <a:ext cx="6456112" cy="2075474"/>
+                    </a:xfrm>
+                    <a:prstGeom prst="rect">
+                      <a:avLst/>
+                    </a:prstGeom>
+                  </pic:spPr>
+                </pic:pic>
+              </a:graphicData>
+            </a:graphic>
+          </wp:inline>
+        </w:drawing>
+      </w:r>
+    </w:p>
+    <w:p>
+      <w:pPr>
+        <w:ind w:left="720"/>
+        <w:rPr>
+          <w:rFonts w:ascii="Arial" w:hAnsi="Arial" w:cs="Arial"/>
+          <w:sz w:val="28"/>
+          <w:szCs w:val="28"/>
+        </w:rPr>
+      </w:pPr>
+    </w:p>
+    <w:p>
+      <w:pPr>
+        <w:rPr>
+          <w:rFonts w:ascii="Arial" w:hAnsi="Arial" w:cs="Arial"/>
+          <w:sz w:val="28"/>
+          <w:szCs w:val="28"/>
+        </w:rPr>
+      </w:pPr>
+    </w:p>
+    <w:p>
+      <w:pPr>
+        <w:rPr>
+          <w:rFonts w:ascii="Arial" w:hAnsi="Arial" w:cs="Arial"/>
+          <w:sz w:val="28"/>
+          <w:szCs w:val="28"/>
+        </w:rPr>
+      </w:pPr>
+    </w:p>
+    <w:p>
+      <w:pPr>
+        <w:rPr>
+          <w:rFonts w:ascii="Arial" w:hAnsi="Arial" w:cs="Arial"/>
+          <w:sz w:val="28"/>
+          <w:szCs w:val="28"/>
+        </w:rPr>
+      </w:pPr>
+      <w:r>
+        <w:rPr>
+          <w:rFonts w:ascii="Arial" w:hAnsi="Arial" w:cs="Arial"/>
+          <w:sz w:val="28"/>
+          <w:szCs w:val="28"/>
+        </w:rPr>
+        <w:t>8</w:t>
+      </w:r>
+      <w:r>
+        <w:rPr>
+          <w:rFonts w:ascii="Arial" w:hAnsi="Arial" w:cs="Arial"/>
+          <w:sz w:val="28"/>
+          <w:szCs w:val="28"/>
+        </w:rPr>
         <w:t xml:space="preserve">:40 PM, 3 </w:t>
       </w:r>
       <w:r>
@@ -220,60 +713,6 @@
         </w:rPr>
         <w:t>-API documentation…</w:t>
       </w:r>
-    </w:p>
-    <w:p>
-      <w:pPr>
-        <w:rPr>
-          <w:rFonts w:ascii="Arial" w:hAnsi="Arial" w:cs="Arial"/>
-          <w:sz w:val="28"/>
-          <w:szCs w:val="28"/>
-        </w:rPr>
-      </w:pPr>
-    </w:p>
-    <w:p>
-      <w:pPr>
-        <w:rPr>
-          <w:rFonts w:ascii="Arial" w:hAnsi="Arial" w:cs="Arial"/>
-          <w:sz w:val="28"/>
-          <w:szCs w:val="28"/>
-        </w:rPr>
-      </w:pPr>
-    </w:p>
-    <w:p>
-      <w:pPr>
-        <w:rPr>
-          <w:rFonts w:ascii="Arial" w:hAnsi="Arial" w:cs="Arial"/>
-          <w:sz w:val="28"/>
-          <w:szCs w:val="28"/>
-        </w:rPr>
-      </w:pPr>
-    </w:p>
-    <w:p>
-      <w:pPr>
-        <w:rPr>
-          <w:rFonts w:ascii="Arial" w:hAnsi="Arial" w:cs="Arial"/>
-          <w:sz w:val="28"/>
-          <w:szCs w:val="28"/>
-        </w:rPr>
-      </w:pPr>
-    </w:p>
-    <w:p>
-      <w:pPr>
-        <w:rPr>
-          <w:rFonts w:ascii="Arial" w:hAnsi="Arial" w:cs="Arial"/>
-          <w:sz w:val="28"/>
-          <w:szCs w:val="28"/>
-        </w:rPr>
-      </w:pPr>
-    </w:p>
-    <w:p>
-      <w:pPr>
-        <w:rPr>
-          <w:rFonts w:ascii="Arial" w:hAnsi="Arial" w:cs="Arial"/>
-          <w:sz w:val="28"/>
-          <w:szCs w:val="28"/>
-        </w:rPr>
-      </w:pPr>
     </w:p>
     <w:p>
       <w:pPr>
@@ -407,7 +846,7 @@
                     <pic:cNvPicPr/>
                   </pic:nvPicPr>
                   <pic:blipFill>
-                    <a:blip r:embed="rId5"/>
+                    <a:blip r:embed="rId8"/>
                     <a:stretch>
                       <a:fillRect/>
                     </a:stretch>
@@ -822,7 +1261,7 @@
                     <pic:cNvPicPr/>
                   </pic:nvPicPr>
                   <pic:blipFill>
-                    <a:blip r:embed="rId6"/>
+                    <a:blip r:embed="rId9"/>
                     <a:stretch>
                       <a:fillRect/>
                     </a:stretch>
@@ -1211,7 +1650,7 @@
                     <pic:cNvPicPr/>
                   </pic:nvPicPr>
                   <pic:blipFill>
-                    <a:blip r:embed="rId7"/>
+                    <a:blip r:embed="rId10"/>
                     <a:stretch>
                       <a:fillRect/>
                     </a:stretch>
@@ -1287,7 +1726,7 @@
                     <pic:cNvPicPr/>
                   </pic:nvPicPr>
                   <pic:blipFill>
-                    <a:blip r:embed="rId8"/>
+                    <a:blip r:embed="rId11"/>
                     <a:stretch>
                       <a:fillRect/>
                     </a:stretch>
@@ -1773,7 +2212,7 @@
                     <pic:cNvPicPr/>
                   </pic:nvPicPr>
                   <pic:blipFill>
-                    <a:blip r:embed="rId9"/>
+                    <a:blip r:embed="rId12"/>
                     <a:stretch>
                       <a:fillRect/>
                     </a:stretch>

</xml_diff>